<commit_message>
Adjustments to the research
</commit_message>
<xml_diff>
--- a/Epathize/Research Paper.docx
+++ b/Epathize/Research Paper.docx
@@ -168,6 +168,7 @@
       </w:pPr>
       <w:r>
         <w:rPr>
+          <w:noProof/>
           <w:lang w:val="en-US"/>
         </w:rPr>
         <w:drawing>
@@ -601,44 +602,55 @@
           <w:lang w:val="en-US"/>
         </w:rPr>
         <w:lastRenderedPageBreak/>
-        <w:t>Find a worker app:</w:t>
-      </w:r>
-    </w:p>
-    <w:p>
-      <w:pPr>
-        <w:pStyle w:val="ListParagraph"/>
-        <w:tabs>
-          <w:tab w:val="left" w:pos="3503"/>
-        </w:tabs>
+        <w:t>Adventure book app</w:t>
+      </w:r>
+      <w:r>
         <w:rPr>
           <w:b/>
           <w:bCs/>
           <w:lang w:val="en-US"/>
         </w:rPr>
-      </w:pPr>
-    </w:p>
-    <w:p>
-      <w:pPr>
-        <w:pStyle w:val="ListParagraph"/>
-        <w:tabs>
-          <w:tab w:val="left" w:pos="3503"/>
-        </w:tabs>
-        <w:rPr>
-          <w:lang w:val="en-US"/>
-        </w:rPr>
-      </w:pPr>
-      <w:r>
+        <w:t>:</w:t>
+      </w:r>
+    </w:p>
+    <w:p>
+      <w:pPr>
+        <w:pStyle w:val="ListParagraph"/>
+        <w:tabs>
+          <w:tab w:val="left" w:pos="3503"/>
+        </w:tabs>
+        <w:rPr>
+          <w:b/>
+          <w:bCs/>
+          <w:lang w:val="en-US"/>
+        </w:rPr>
+      </w:pPr>
+    </w:p>
+    <w:p>
+      <w:pPr>
+        <w:pStyle w:val="ListParagraph"/>
+        <w:tabs>
+          <w:tab w:val="left" w:pos="3503"/>
+        </w:tabs>
+        <w:rPr>
+          <w:lang w:val="en-US"/>
+        </w:rPr>
+      </w:pPr>
+      <w:r>
+        <w:rPr>
+          <w:noProof/>
+        </w:rPr>
         <w:drawing>
-          <wp:anchor distT="0" distB="0" distL="114300" distR="114300" simplePos="0" relativeHeight="251659264" behindDoc="0" locked="0" layoutInCell="1" allowOverlap="1" wp14:anchorId="2CA735F4" wp14:editId="25CDAD5B">
+          <wp:anchor distT="0" distB="0" distL="114300" distR="114300" simplePos="0" relativeHeight="251659264" behindDoc="0" locked="0" layoutInCell="1" allowOverlap="1" wp14:anchorId="2CA735F4" wp14:editId="4B226993">
             <wp:simplePos x="0" y="0"/>
             <wp:positionH relativeFrom="column">
-              <wp:posOffset>2806700</wp:posOffset>
+              <wp:posOffset>2656305</wp:posOffset>
             </wp:positionH>
             <wp:positionV relativeFrom="paragraph">
-              <wp:posOffset>56515</wp:posOffset>
+              <wp:posOffset>487130</wp:posOffset>
             </wp:positionV>
-            <wp:extent cx="3695700" cy="3873500"/>
-            <wp:effectExtent l="0" t="0" r="0" b="0"/>
+            <wp:extent cx="3825875" cy="4010025"/>
+            <wp:effectExtent l="0" t="0" r="0" b="3175"/>
             <wp:wrapSquare wrapText="bothSides"/>
             <wp:docPr id="13" name="Picture 13" descr="page12image25514048"/>
             <wp:cNvGraphicFramePr>
@@ -669,7 +681,7 @@
                   <pic:spPr bwMode="auto">
                     <a:xfrm>
                       <a:off x="0" y="0"/>
-                      <a:ext cx="3695700" cy="3873500"/>
+                      <a:ext cx="3825875" cy="4010025"/>
                     </a:xfrm>
                     <a:prstGeom prst="rect">
                       <a:avLst/>
@@ -698,81 +710,117 @@
         <w:rPr>
           <w:lang w:val="en-US"/>
         </w:rPr>
-        <w:t xml:space="preserve">App that shares her photos she has taken while traveling. It sends a notification to the people tagged in the picture she has posted, she can add a location, and only people that are authorized can see her posts. A digital scrapbook that helps here save memories </w:t>
-      </w:r>
-      <w:r>
-        <w:rPr>
-          <w:lang w:val="en-US"/>
-        </w:rPr>
-        <w:t>digitally</w:t>
-      </w:r>
-      <w:r>
-        <w:rPr>
-          <w:lang w:val="en-US"/>
-        </w:rPr>
-        <w:t>.</w:t>
-      </w:r>
-    </w:p>
-    <w:p>
-      <w:pPr>
-        <w:pStyle w:val="ListParagraph"/>
-        <w:tabs>
-          <w:tab w:val="left" w:pos="3503"/>
-        </w:tabs>
-        <w:rPr>
-          <w:lang w:val="en-US"/>
-        </w:rPr>
-      </w:pPr>
+        <w:t xml:space="preserve">The app we came up with is an app that gives you adventures, depending on the type you’d like to do. We will give the </w:t>
+      </w:r>
+      <w:r>
+        <w:rPr>
+          <w:lang w:val="en-US"/>
+        </w:rPr>
+        <w:t xml:space="preserve">user the opportunity to do adventures outside with children or alone. After you take the </w:t>
+      </w:r>
+      <w:r>
+        <w:rPr>
+          <w:lang w:val="en-US"/>
+        </w:rPr>
+        <w:t>adventure,</w:t>
+      </w:r>
+      <w:r>
+        <w:rPr>
+          <w:lang w:val="en-US"/>
+        </w:rPr>
+        <w:t xml:space="preserve"> you will have the option to add a photo of the adventure, write a short memory of the adventure. </w:t>
+      </w:r>
+    </w:p>
+    <w:p>
+      <w:pPr>
+        <w:pStyle w:val="ListParagraph"/>
+        <w:tabs>
+          <w:tab w:val="left" w:pos="3503"/>
+        </w:tabs>
+        <w:rPr>
+          <w:lang w:val="en-US"/>
+        </w:rPr>
+      </w:pPr>
+    </w:p>
+    <w:p>
+      <w:pPr>
+        <w:pStyle w:val="ListParagraph"/>
+        <w:tabs>
+          <w:tab w:val="left" w:pos="3503"/>
+        </w:tabs>
+        <w:rPr>
+          <w:lang w:val="en-US"/>
+        </w:rPr>
+      </w:pPr>
+      <w:r>
+        <w:rPr>
+          <w:lang w:val="en-US"/>
+        </w:rPr>
+        <w:t>This will give the user the chance to do an activity depending on if they want to do it indoors or outdoors.</w:t>
+      </w:r>
       <w:r>
         <w:rPr>
           <w:lang w:val="en-US"/>
         </w:rPr>
         <w:t xml:space="preserve"> </w:t>
       </w:r>
-    </w:p>
-    <w:p>
-      <w:pPr>
-        <w:pStyle w:val="ListParagraph"/>
-        <w:tabs>
-          <w:tab w:val="left" w:pos="3503"/>
-        </w:tabs>
-        <w:rPr>
-          <w:lang w:val="en-US"/>
-        </w:rPr>
-      </w:pPr>
-      <w:r>
-        <w:rPr>
-          <w:lang w:val="en-US"/>
-        </w:rPr>
-        <w:t>People who wish to share their travels and experiences while exploring the world, wish to save their memories but also inform others on how everything is going would be the app’s target market.</w:t>
-      </w:r>
-    </w:p>
-    <w:p>
-      <w:pPr>
-        <w:pStyle w:val="ListParagraph"/>
-        <w:tabs>
-          <w:tab w:val="left" w:pos="3503"/>
-        </w:tabs>
-        <w:rPr>
-          <w:lang w:val="en-US"/>
-        </w:rPr>
-      </w:pPr>
-    </w:p>
-    <w:p>
-      <w:pPr>
-        <w:pStyle w:val="ListParagraph"/>
-        <w:tabs>
-          <w:tab w:val="left" w:pos="3503"/>
-        </w:tabs>
-        <w:rPr>
-          <w:lang w:val="en-US"/>
-        </w:rPr>
-      </w:pPr>
-      <w:r>
-        <w:rPr>
-          <w:lang w:val="en-US"/>
-        </w:rPr>
-        <w:t>They can save their moments they wish to share without being comfortable/understanding of technology.</w:t>
+      <w:r>
+        <w:rPr>
+          <w:lang w:val="en-US"/>
+        </w:rPr>
+        <w:t xml:space="preserve">This is a great idea-maker for people that have a lot of free time or struggle to decide on what activities to do. </w:t>
+      </w:r>
+    </w:p>
+    <w:p>
+      <w:pPr>
+        <w:pStyle w:val="ListParagraph"/>
+        <w:tabs>
+          <w:tab w:val="left" w:pos="3503"/>
+        </w:tabs>
+        <w:rPr>
+          <w:lang w:val="en-US"/>
+        </w:rPr>
+      </w:pPr>
+      <w:r>
+        <w:rPr>
+          <w:lang w:val="en-US"/>
+        </w:rPr>
+        <w:t xml:space="preserve"> </w:t>
+      </w:r>
+    </w:p>
+    <w:p>
+      <w:pPr>
+        <w:pStyle w:val="ListParagraph"/>
+        <w:tabs>
+          <w:tab w:val="left" w:pos="3503"/>
+        </w:tabs>
+        <w:rPr>
+          <w:lang w:val="en-US"/>
+        </w:rPr>
+      </w:pPr>
+      <w:r>
+        <w:rPr>
+          <w:lang w:val="en-US"/>
+        </w:rPr>
+        <w:t xml:space="preserve">There will be how much time roughly it would take for the user to finish this adventure, the “filters” </w:t>
+      </w:r>
+      <w:r>
+        <w:rPr>
+          <w:lang w:val="en-US"/>
+        </w:rPr>
+        <w:t xml:space="preserve">we </w:t>
+      </w:r>
+      <w:r>
+        <w:rPr>
+          <w:lang w:val="en-US"/>
+        </w:rPr>
+        <w:t>would be</w:t>
+      </w:r>
+      <w:r>
+        <w:rPr>
+          <w:lang w:val="en-US"/>
+        </w:rPr>
+        <w:t xml:space="preserve"> using to make you choose what type of adventure will be shown in the start and an icon will show what type of adventure you have chosen. The user will be able to see past adventures in their profile.  </w:t>
       </w:r>
     </w:p>
     <w:p>
@@ -854,7 +902,7 @@
         <w:rPr>
           <w:lang w:val="en-US"/>
         </w:rPr>
-        <w:t>Facebook</w:t>
+        <w:t xml:space="preserve">The concept exists in book format </w:t>
       </w:r>
     </w:p>
     <w:p>
@@ -875,75 +923,11 @@
         <w:rPr>
           <w:lang w:val="en-US"/>
         </w:rPr>
-        <w:t>Instagram</w:t>
-      </w:r>
-    </w:p>
-    <w:p>
-      <w:pPr>
-        <w:pStyle w:val="ListParagraph"/>
-        <w:numPr>
-          <w:ilvl w:val="0"/>
-          <w:numId w:val="1"/>
-        </w:numPr>
-        <w:tabs>
-          <w:tab w:val="left" w:pos="3503"/>
-        </w:tabs>
-        <w:rPr>
-          <w:lang w:val="en-US"/>
-        </w:rPr>
-      </w:pPr>
-      <w:r>
-        <w:rPr>
-          <w:lang w:val="en-US"/>
-        </w:rPr>
-        <w:t>TikTok</w:t>
-      </w:r>
-    </w:p>
-    <w:p>
-      <w:pPr>
-        <w:pStyle w:val="ListParagraph"/>
-        <w:numPr>
-          <w:ilvl w:val="0"/>
-          <w:numId w:val="1"/>
-        </w:numPr>
-        <w:tabs>
-          <w:tab w:val="left" w:pos="3503"/>
-        </w:tabs>
-        <w:rPr>
-          <w:lang w:val="en-US"/>
-        </w:rPr>
-      </w:pPr>
-      <w:r>
-        <w:rPr>
-          <w:lang w:val="en-US"/>
-        </w:rPr>
-        <w:t>Twitter</w:t>
-      </w:r>
-    </w:p>
-    <w:p>
-      <w:pPr>
-        <w:pStyle w:val="ListParagraph"/>
-        <w:numPr>
-          <w:ilvl w:val="0"/>
-          <w:numId w:val="1"/>
-        </w:numPr>
-        <w:tabs>
-          <w:tab w:val="left" w:pos="3503"/>
-        </w:tabs>
-        <w:rPr>
-          <w:lang w:val="en-US"/>
-        </w:rPr>
-      </w:pPr>
-      <w:r>
-        <w:rPr>
-          <w:lang w:val="en-US"/>
-        </w:rPr>
-        <w:t>VK</w:t>
-      </w:r>
-    </w:p>
-    <w:p>
-      <w:pPr>
-        <w:pStyle w:val="ListParagraph"/>
+        <w:t>No further apps could be found on the App Store</w:t>
+      </w:r>
+    </w:p>
+    <w:p>
+      <w:pPr>
         <w:tabs>
           <w:tab w:val="left" w:pos="3503"/>
         </w:tabs>
@@ -1788,6 +1772,7 @@
   <w:style w:type="character" w:default="1" w:styleId="DefaultParagraphFont">
     <w:name w:val="Default Paragraph Font"/>
     <w:uiPriority w:val="1"/>
+    <w:semiHidden/>
     <w:unhideWhenUsed/>
   </w:style>
   <w:style w:type="table" w:default="1" w:styleId="TableNormal">

</xml_diff>